<commit_message>
Adjunto archivo Manual de programador (con correciones)
</commit_message>
<xml_diff>
--- a/Manual de programador.docx
+++ b/Manual de programador.docx
@@ -169,8 +169,6 @@
           <w:b/>
         </w:rPr>
       </w:pPr>
-      <w:bookmarkStart w:id="0" w:name="_GoBack"/>
-      <w:bookmarkEnd w:id="0"/>
     </w:p>
     <w:p>
       <w:pPr>
@@ -263,8 +261,11 @@
     <w:sdt>
       <w:sdtPr>
         <w:rPr>
+          <w:rFonts w:asciiTheme="minorHAnsi" w:eastAsiaTheme="minorHAnsi" w:hAnsiTheme="minorHAnsi" w:cstheme="minorBidi"/>
           <w:b/>
           <w:color w:val="000000" w:themeColor="text1"/>
+          <w:sz w:val="22"/>
+          <w:szCs w:val="22"/>
           <w:lang w:val="es-ES"/>
         </w:rPr>
         <w:id w:val="-534116024"/>
@@ -275,11 +276,8 @@
       </w:sdtPr>
       <w:sdtEndPr>
         <w:rPr>
-          <w:rFonts w:asciiTheme="minorHAnsi" w:eastAsiaTheme="minorHAnsi" w:hAnsiTheme="minorHAnsi" w:cstheme="minorBidi"/>
           <w:bCs/>
           <w:color w:val="auto"/>
-          <w:sz w:val="22"/>
-          <w:szCs w:val="22"/>
         </w:rPr>
       </w:sdtEndPr>
       <w:sdtContent>
@@ -1103,7 +1101,7 @@
           <w:color w:val="000000" w:themeColor="text1"/>
         </w:rPr>
       </w:pPr>
-      <w:bookmarkStart w:id="1" w:name="_Toc1591766"/>
+      <w:bookmarkStart w:id="0" w:name="_Toc1591766"/>
       <w:r>
         <w:rPr>
           <w:rFonts w:eastAsia="Times New Roman"/>
@@ -1112,97 +1110,97 @@
         </w:rPr>
         <w:t>INTRODUCCIÓN</w:t>
       </w:r>
+      <w:bookmarkEnd w:id="0"/>
+    </w:p>
+    <w:p>
+      <w:pPr>
+        <w:jc w:val="both"/>
+        <w:rPr>
+          <w:rFonts w:ascii="Times New Roman" w:eastAsia="Times New Roman" w:hAnsi="Times New Roman" w:cs="Times New Roman"/>
+          <w:b/>
+        </w:rPr>
+      </w:pPr>
+      <w:r>
+        <w:rPr>
+          <w:rFonts w:ascii="Times New Roman" w:eastAsia="Times New Roman" w:hAnsi="Times New Roman" w:cs="Times New Roman"/>
+        </w:rPr>
+        <w:t>Este manual tiene como objetivo orientar a todos aquellos desarrolladores que tienen una participación activa sobre el proyecto, otorgando las herramientas básicas para la comprensión y realización del mismo.</w:t>
+      </w:r>
+      <w:r>
+        <w:rPr>
+          <w:rFonts w:ascii="Times New Roman" w:eastAsia="Times New Roman" w:hAnsi="Times New Roman" w:cs="Times New Roman"/>
+          <w:b/>
+        </w:rPr>
+        <w:t xml:space="preserve"> </w:t>
+      </w:r>
+    </w:p>
+    <w:p>
+      <w:pPr>
+        <w:pStyle w:val="Ttulo1"/>
+        <w:rPr>
+          <w:rFonts w:eastAsia="Times New Roman"/>
+          <w:b/>
+          <w:color w:val="000000" w:themeColor="text1"/>
+        </w:rPr>
+      </w:pPr>
+      <w:bookmarkStart w:id="1" w:name="_Toc1591767"/>
+      <w:r>
+        <w:rPr>
+          <w:rFonts w:eastAsia="Times New Roman"/>
+          <w:b/>
+          <w:color w:val="000000" w:themeColor="text1"/>
+        </w:rPr>
+        <w:t>DEFINICIÓN, ACRÓNIMOS Y ABREVIATURAS</w:t>
+      </w:r>
       <w:bookmarkEnd w:id="1"/>
     </w:p>
     <w:p>
       <w:pPr>
-        <w:jc w:val="both"/>
-        <w:rPr>
-          <w:rFonts w:ascii="Times New Roman" w:eastAsia="Times New Roman" w:hAnsi="Times New Roman" w:cs="Times New Roman"/>
-          <w:b/>
-        </w:rPr>
-      </w:pPr>
-      <w:r>
-        <w:rPr>
-          <w:rFonts w:ascii="Times New Roman" w:eastAsia="Times New Roman" w:hAnsi="Times New Roman" w:cs="Times New Roman"/>
-        </w:rPr>
-        <w:t>Este manual tiene como objetivo orientar a todos aquellos desarrolladores que tienen una participación activa sobre el proyecto, otorgando las herramientas básicas para la comprensión y realización del mismo.</w:t>
-      </w:r>
-      <w:r>
-        <w:rPr>
-          <w:rFonts w:ascii="Times New Roman" w:eastAsia="Times New Roman" w:hAnsi="Times New Roman" w:cs="Times New Roman"/>
-          <w:b/>
-        </w:rPr>
-        <w:t xml:space="preserve"> </w:t>
-      </w:r>
+        <w:ind w:left="720"/>
+        <w:jc w:val="both"/>
+        <w:rPr>
+          <w:rFonts w:ascii="Times New Roman" w:eastAsia="Times New Roman" w:hAnsi="Times New Roman" w:cs="Times New Roman"/>
+          <w:b/>
+        </w:rPr>
+      </w:pPr>
     </w:p>
     <w:p>
       <w:pPr>
         <w:pStyle w:val="Ttulo1"/>
         <w:rPr>
-          <w:rFonts w:eastAsia="Times New Roman"/>
           <w:b/>
           <w:color w:val="000000" w:themeColor="text1"/>
         </w:rPr>
       </w:pPr>
-      <w:bookmarkStart w:id="2" w:name="_Toc1591767"/>
-      <w:r>
-        <w:rPr>
-          <w:rFonts w:eastAsia="Times New Roman"/>
+      <w:bookmarkStart w:id="2" w:name="_Toc1591768"/>
+      <w:r>
+        <w:rPr>
           <w:b/>
           <w:color w:val="000000" w:themeColor="text1"/>
         </w:rPr>
-        <w:t>DEFINICIÓN, ACRÓNIMOS Y ABREVIATURAS</w:t>
+        <w:t>ESPECIFICACIÓN TÉCNICA</w:t>
       </w:r>
       <w:bookmarkEnd w:id="2"/>
     </w:p>
-    <w:p>
-      <w:pPr>
-        <w:ind w:left="720"/>
-        <w:jc w:val="both"/>
-        <w:rPr>
-          <w:rFonts w:ascii="Times New Roman" w:eastAsia="Times New Roman" w:hAnsi="Times New Roman" w:cs="Times New Roman"/>
-          <w:b/>
-        </w:rPr>
-      </w:pPr>
-    </w:p>
-    <w:p>
-      <w:pPr>
-        <w:pStyle w:val="Ttulo1"/>
-        <w:rPr>
+    <w:p/>
+    <w:p>
+      <w:pPr>
+        <w:ind w:left="780"/>
+        <w:jc w:val="both"/>
+        <w:rPr>
+          <w:rFonts w:ascii="Times New Roman" w:eastAsia="Times New Roman" w:hAnsi="Times New Roman" w:cs="Times New Roman"/>
+        </w:rPr>
+      </w:pPr>
+      <w:bookmarkStart w:id="3" w:name="_Toc1591769"/>
+      <w:r>
+        <w:rPr>
+          <w:rStyle w:val="Ttulo2Car"/>
           <w:b/>
           <w:color w:val="000000" w:themeColor="text1"/>
         </w:rPr>
-      </w:pPr>
-      <w:bookmarkStart w:id="3" w:name="_Toc1591768"/>
-      <w:r>
-        <w:rPr>
-          <w:b/>
-          <w:color w:val="000000" w:themeColor="text1"/>
-        </w:rPr>
-        <w:t>ESPECIFICACIÓN TÉCNICA</w:t>
+        <w:t>REQUISITOS DE HARDWARE:</w:t>
       </w:r>
       <w:bookmarkEnd w:id="3"/>
-    </w:p>
-    <w:p/>
-    <w:p>
-      <w:pPr>
-        <w:ind w:left="780"/>
-        <w:jc w:val="both"/>
-        <w:rPr>
-          <w:rFonts w:ascii="Times New Roman" w:eastAsia="Times New Roman" w:hAnsi="Times New Roman" w:cs="Times New Roman"/>
-        </w:rPr>
-      </w:pPr>
-      <w:bookmarkStart w:id="4" w:name="_Toc1591769"/>
-      <w:r>
-        <w:rPr>
-          <w:rStyle w:val="Ttulo2Car"/>
-          <w:b/>
-          <w:color w:val="000000" w:themeColor="text1"/>
-        </w:rPr>
-        <w:t>REQUISITOS DE HARDWARE:</w:t>
-      </w:r>
-      <w:bookmarkEnd w:id="4"/>
       <w:r>
         <w:rPr>
           <w:rFonts w:ascii="Times New Roman" w:eastAsia="Times New Roman" w:hAnsi="Times New Roman" w:cs="Times New Roman"/>
@@ -1294,7 +1292,7 @@
           <w:rFonts w:ascii="Times New Roman" w:eastAsia="Times New Roman" w:hAnsi="Times New Roman" w:cs="Times New Roman"/>
         </w:rPr>
       </w:pPr>
-      <w:bookmarkStart w:id="5" w:name="_Toc1591770"/>
+      <w:bookmarkStart w:id="4" w:name="_Toc1591770"/>
       <w:r>
         <w:rPr>
           <w:rStyle w:val="Ttulo2Car"/>
@@ -1303,7 +1301,7 @@
         </w:rPr>
         <w:t>REQUISITOS DEL SOFTWARE:</w:t>
       </w:r>
-      <w:bookmarkEnd w:id="5"/>
+      <w:bookmarkEnd w:id="4"/>
       <w:r>
         <w:rPr>
           <w:rFonts w:ascii="Times New Roman" w:eastAsia="Times New Roman" w:hAnsi="Times New Roman" w:cs="Times New Roman"/>
@@ -1339,7 +1337,7 @@
           <w:color w:val="000000" w:themeColor="text1"/>
         </w:rPr>
       </w:pPr>
-      <w:bookmarkStart w:id="6" w:name="_Toc1591771"/>
+      <w:bookmarkStart w:id="5" w:name="_Toc1591771"/>
       <w:r>
         <w:rPr>
           <w:rFonts w:eastAsia="Times New Roman"/>
@@ -1348,7 +1346,7 @@
         </w:rPr>
         <w:t>LENGUAJE DE PROGRAMACIÓN:</w:t>
       </w:r>
-      <w:bookmarkEnd w:id="6"/>
+      <w:bookmarkEnd w:id="5"/>
     </w:p>
     <w:p>
       <w:pPr>
@@ -1371,6 +1369,32 @@
     </w:p>
     <w:p>
       <w:pPr>
+        <w:spacing w:after="0"/>
+        <w:ind w:left="2160"/>
+        <w:jc w:val="both"/>
+        <w:rPr>
+          <w:rFonts w:ascii="Times New Roman" w:eastAsia="Times New Roman" w:hAnsi="Times New Roman" w:cs="Times New Roman"/>
+        </w:rPr>
+      </w:pPr>
+    </w:p>
+    <w:p>
+      <w:pPr>
+        <w:spacing w:after="0"/>
+        <w:ind w:left="1440"/>
+        <w:jc w:val="both"/>
+        <w:rPr>
+          <w:rFonts w:ascii="Times New Roman" w:eastAsia="Times New Roman" w:hAnsi="Times New Roman" w:cs="Times New Roman"/>
+        </w:rPr>
+      </w:pPr>
+      <w:r>
+        <w:rPr>
+          <w:rFonts w:ascii="Times New Roman" w:eastAsia="Times New Roman" w:hAnsi="Times New Roman" w:cs="Times New Roman"/>
+        </w:rPr>
+        <w:t>IDE</w:t>
+      </w:r>
+    </w:p>
+    <w:p>
+      <w:pPr>
         <w:numPr>
           <w:ilvl w:val="0"/>
           <w:numId w:val="2"/>
@@ -1408,7 +1432,7 @@
           <w:color w:val="000000" w:themeColor="text1"/>
         </w:rPr>
       </w:pPr>
-      <w:bookmarkStart w:id="7" w:name="_Toc1591772"/>
+      <w:bookmarkStart w:id="6" w:name="_Toc1591772"/>
       <w:r>
         <w:rPr>
           <w:rFonts w:eastAsia="Times New Roman"/>
@@ -1417,7 +1441,7 @@
         </w:rPr>
         <w:t>MOTOR DE BASE DE DATOS:</w:t>
       </w:r>
-      <w:bookmarkEnd w:id="7"/>
+      <w:bookmarkEnd w:id="6"/>
     </w:p>
     <w:p>
       <w:pPr>
@@ -1459,7 +1483,31 @@
         <w:rPr>
           <w:rFonts w:ascii="Times New Roman" w:eastAsia="Times New Roman" w:hAnsi="Times New Roman" w:cs="Times New Roman"/>
         </w:rPr>
-        <w:t>Para el proyecto se va a usar una base de datos distribuida ya que esta se va a encontrar alojada en un repositorio web para no tener complicaciones, se va a trabajar en un ambiente de desarrollo mientras este se encuentra realizándose.</w:t>
+        <w:t xml:space="preserve">Para el proyecto </w:t>
+      </w:r>
+      <w:r>
+        <w:rPr>
+          <w:rFonts w:ascii="Times New Roman" w:eastAsia="Times New Roman" w:hAnsi="Times New Roman" w:cs="Times New Roman"/>
+        </w:rPr>
+        <w:t>la</w:t>
+      </w:r>
+      <w:r>
+        <w:rPr>
+          <w:rFonts w:ascii="Times New Roman" w:eastAsia="Times New Roman" w:hAnsi="Times New Roman" w:cs="Times New Roman"/>
+        </w:rPr>
+        <w:t xml:space="preserve"> base de datos </w:t>
+      </w:r>
+      <w:r>
+        <w:rPr>
+          <w:rFonts w:ascii="Times New Roman" w:eastAsia="Times New Roman" w:hAnsi="Times New Roman" w:cs="Times New Roman"/>
+        </w:rPr>
+        <w:t xml:space="preserve">será </w:t>
+      </w:r>
+      <w:r>
+        <w:rPr>
+          <w:rFonts w:ascii="Times New Roman" w:eastAsia="Times New Roman" w:hAnsi="Times New Roman" w:cs="Times New Roman"/>
+        </w:rPr>
+        <w:t>distribuida ya que esta se va a encontrar alojada en un repositorio web para no tener complicaciones, se va a trabajar en un ambiente de desarrollo mientras este se encuentra realizándose.</w:t>
       </w:r>
     </w:p>
     <w:p>
@@ -1534,24 +1582,16 @@
           <w:color w:val="000000" w:themeColor="text1"/>
         </w:rPr>
       </w:pPr>
-      <w:bookmarkStart w:id="8" w:name="_Toc1591773"/>
+      <w:bookmarkStart w:id="7" w:name="_Toc1591773"/>
       <w:r>
         <w:rPr>
           <w:rFonts w:eastAsia="Times New Roman"/>
           <w:b/>
           <w:color w:val="000000" w:themeColor="text1"/>
         </w:rPr>
-        <w:t>CONVEN</w:t>
-      </w:r>
-      <w:r>
-        <w:rPr>
-          <w:rFonts w:eastAsia="Times New Roman"/>
-          <w:b/>
-          <w:color w:val="000000" w:themeColor="text1"/>
-        </w:rPr>
-        <w:t>CIONES Y ESTÁNDARES</w:t>
-      </w:r>
-      <w:bookmarkEnd w:id="8"/>
+        <w:t>CONVENCIONES Y ESTÁNDARES</w:t>
+      </w:r>
+      <w:bookmarkEnd w:id="7"/>
     </w:p>
     <w:p>
       <w:pPr>
@@ -1597,19 +1637,7 @@
         <w:rPr>
           <w:rFonts w:ascii="Times New Roman" w:eastAsia="Times New Roman" w:hAnsi="Times New Roman" w:cs="Times New Roman"/>
         </w:rPr>
-        <w:t xml:space="preserve">Para la declaración de las funciones se tiene que tener en </w:t>
-      </w:r>
-      <w:r>
-        <w:rPr>
-          <w:rFonts w:ascii="Times New Roman" w:eastAsia="Times New Roman" w:hAnsi="Times New Roman" w:cs="Times New Roman"/>
-        </w:rPr>
-        <w:t>cuenta las</w:t>
-      </w:r>
-      <w:r>
-        <w:rPr>
-          <w:rFonts w:ascii="Times New Roman" w:eastAsia="Times New Roman" w:hAnsi="Times New Roman" w:cs="Times New Roman"/>
-        </w:rPr>
-        <w:t xml:space="preserve"> siguientes reglas.</w:t>
+        <w:t>Para la declaración de las funciones se tiene que tener en cuenta las siguientes reglas.</w:t>
       </w:r>
     </w:p>
     <w:p>
@@ -1827,12 +1855,21 @@
           <w:rFonts w:ascii="Times New Roman" w:eastAsia="Times New Roman" w:hAnsi="Times New Roman" w:cs="Times New Roman"/>
         </w:rPr>
       </w:pPr>
-      <w:r>
-        <w:rPr>
-          <w:rFonts w:ascii="Times New Roman" w:eastAsia="Times New Roman" w:hAnsi="Times New Roman" w:cs="Times New Roman"/>
-        </w:rPr>
-        <w:t xml:space="preserve">Public Tipo de método </w:t>
-      </w:r>
+      <w:proofErr w:type="spellStart"/>
+      <w:r>
+        <w:rPr>
+          <w:rFonts w:ascii="Times New Roman" w:eastAsia="Times New Roman" w:hAnsi="Times New Roman" w:cs="Times New Roman"/>
+        </w:rPr>
+        <w:t>Public</w:t>
+      </w:r>
+      <w:proofErr w:type="spellEnd"/>
+      <w:r>
+        <w:rPr>
+          <w:rFonts w:ascii="Times New Roman" w:eastAsia="Times New Roman" w:hAnsi="Times New Roman" w:cs="Times New Roman"/>
+        </w:rPr>
+        <w:t xml:space="preserve"> Tipo de método </w:t>
+      </w:r>
+      <w:proofErr w:type="spellStart"/>
       <w:r>
         <w:rPr>
           <w:rFonts w:ascii="Times New Roman" w:eastAsia="Times New Roman" w:hAnsi="Times New Roman" w:cs="Times New Roman"/>
@@ -1840,18 +1877,21 @@
         </w:rPr>
         <w:t>NombreDelMétodo</w:t>
       </w:r>
+      <w:proofErr w:type="spellEnd"/>
       <w:r>
         <w:rPr>
           <w:rFonts w:ascii="Times New Roman" w:eastAsia="Times New Roman" w:hAnsi="Times New Roman" w:cs="Times New Roman"/>
         </w:rPr>
         <w:t xml:space="preserve"> (Parámetros</w:t>
       </w:r>
+      <w:proofErr w:type="gramStart"/>
       <w:r>
         <w:rPr>
           <w:rFonts w:ascii="Times New Roman" w:eastAsia="Times New Roman" w:hAnsi="Times New Roman" w:cs="Times New Roman"/>
         </w:rPr>
         <w:t>){</w:t>
       </w:r>
+      <w:proofErr w:type="gramEnd"/>
     </w:p>
     <w:p>
       <w:pPr>
@@ -1876,12 +1916,21 @@
           <w:rFonts w:ascii="Times New Roman" w:eastAsia="Times New Roman" w:hAnsi="Times New Roman" w:cs="Times New Roman"/>
         </w:rPr>
       </w:pPr>
-      <w:r>
-        <w:rPr>
-          <w:rFonts w:ascii="Times New Roman" w:eastAsia="Times New Roman" w:hAnsi="Times New Roman" w:cs="Times New Roman"/>
-        </w:rPr>
-        <w:t xml:space="preserve">Protected Tipo de método </w:t>
-      </w:r>
+      <w:proofErr w:type="spellStart"/>
+      <w:r>
+        <w:rPr>
+          <w:rFonts w:ascii="Times New Roman" w:eastAsia="Times New Roman" w:hAnsi="Times New Roman" w:cs="Times New Roman"/>
+        </w:rPr>
+        <w:t>Protected</w:t>
+      </w:r>
+      <w:proofErr w:type="spellEnd"/>
+      <w:r>
+        <w:rPr>
+          <w:rFonts w:ascii="Times New Roman" w:eastAsia="Times New Roman" w:hAnsi="Times New Roman" w:cs="Times New Roman"/>
+        </w:rPr>
+        <w:t xml:space="preserve"> Tipo de método </w:t>
+      </w:r>
+      <w:proofErr w:type="spellStart"/>
       <w:r>
         <w:rPr>
           <w:rFonts w:ascii="Times New Roman" w:eastAsia="Times New Roman" w:hAnsi="Times New Roman" w:cs="Times New Roman"/>
@@ -1889,6 +1938,163 @@
         </w:rPr>
         <w:t>NombreDelMétodo</w:t>
       </w:r>
+      <w:proofErr w:type="spellEnd"/>
+      <w:r>
+        <w:rPr>
+          <w:rFonts w:ascii="Times New Roman" w:eastAsia="Times New Roman" w:hAnsi="Times New Roman" w:cs="Times New Roman"/>
+        </w:rPr>
+        <w:t xml:space="preserve"> (Parámetros</w:t>
+      </w:r>
+      <w:proofErr w:type="gramStart"/>
+      <w:r>
+        <w:rPr>
+          <w:rFonts w:ascii="Times New Roman" w:eastAsia="Times New Roman" w:hAnsi="Times New Roman" w:cs="Times New Roman"/>
+        </w:rPr>
+        <w:t>){</w:t>
+      </w:r>
+      <w:proofErr w:type="gramEnd"/>
+    </w:p>
+    <w:p>
+      <w:pPr>
+        <w:ind w:left="720"/>
+        <w:jc w:val="both"/>
+        <w:rPr>
+          <w:rFonts w:ascii="Times New Roman" w:eastAsia="Times New Roman" w:hAnsi="Times New Roman" w:cs="Times New Roman"/>
+        </w:rPr>
+      </w:pPr>
+      <w:r>
+        <w:rPr>
+          <w:rFonts w:ascii="Times New Roman" w:eastAsia="Times New Roman" w:hAnsi="Times New Roman" w:cs="Times New Roman"/>
+        </w:rPr>
+        <w:t>};</w:t>
+      </w:r>
+    </w:p>
+    <w:p>
+      <w:pPr>
+        <w:ind w:left="720"/>
+        <w:jc w:val="both"/>
+        <w:rPr>
+          <w:rFonts w:ascii="Times New Roman" w:eastAsia="Times New Roman" w:hAnsi="Times New Roman" w:cs="Times New Roman"/>
+        </w:rPr>
+      </w:pPr>
+      <w:proofErr w:type="spellStart"/>
+      <w:r>
+        <w:rPr>
+          <w:rFonts w:ascii="Times New Roman" w:eastAsia="Times New Roman" w:hAnsi="Times New Roman" w:cs="Times New Roman"/>
+        </w:rPr>
+        <w:t>Private</w:t>
+      </w:r>
+      <w:proofErr w:type="spellEnd"/>
+      <w:r>
+        <w:rPr>
+          <w:rFonts w:ascii="Times New Roman" w:eastAsia="Times New Roman" w:hAnsi="Times New Roman" w:cs="Times New Roman"/>
+        </w:rPr>
+        <w:t xml:space="preserve"> Tipo de método </w:t>
+      </w:r>
+      <w:proofErr w:type="spellStart"/>
+      <w:r>
+        <w:rPr>
+          <w:rFonts w:ascii="Times New Roman" w:eastAsia="Times New Roman" w:hAnsi="Times New Roman" w:cs="Times New Roman"/>
+          <w:b/>
+        </w:rPr>
+        <w:t>NombreDelMétodo</w:t>
+      </w:r>
+      <w:proofErr w:type="spellEnd"/>
+      <w:r>
+        <w:rPr>
+          <w:rFonts w:ascii="Times New Roman" w:eastAsia="Times New Roman" w:hAnsi="Times New Roman" w:cs="Times New Roman"/>
+        </w:rPr>
+        <w:t xml:space="preserve"> (Parámetros</w:t>
+      </w:r>
+      <w:proofErr w:type="gramStart"/>
+      <w:r>
+        <w:rPr>
+          <w:rFonts w:ascii="Times New Roman" w:eastAsia="Times New Roman" w:hAnsi="Times New Roman" w:cs="Times New Roman"/>
+        </w:rPr>
+        <w:t>){</w:t>
+      </w:r>
+      <w:proofErr w:type="gramEnd"/>
+    </w:p>
+    <w:p>
+      <w:pPr>
+        <w:ind w:left="720"/>
+        <w:jc w:val="both"/>
+        <w:rPr>
+          <w:rFonts w:ascii="Times New Roman" w:eastAsia="Times New Roman" w:hAnsi="Times New Roman" w:cs="Times New Roman"/>
+        </w:rPr>
+      </w:pPr>
+      <w:r>
+        <w:rPr>
+          <w:rFonts w:ascii="Times New Roman" w:eastAsia="Times New Roman" w:hAnsi="Times New Roman" w:cs="Times New Roman"/>
+        </w:rPr>
+        <w:t>};</w:t>
+      </w:r>
+    </w:p>
+    <w:p>
+      <w:pPr>
+        <w:jc w:val="both"/>
+        <w:rPr>
+          <w:rFonts w:ascii="Times New Roman" w:eastAsia="Times New Roman" w:hAnsi="Times New Roman" w:cs="Times New Roman"/>
+          <w:b/>
+        </w:rPr>
+      </w:pPr>
+    </w:p>
+    <w:p>
+      <w:pPr>
+        <w:jc w:val="both"/>
+        <w:rPr>
+          <w:rFonts w:ascii="Times New Roman" w:eastAsia="Times New Roman" w:hAnsi="Times New Roman" w:cs="Times New Roman"/>
+        </w:rPr>
+      </w:pPr>
+      <w:r>
+        <w:rPr>
+          <w:rFonts w:ascii="Times New Roman" w:eastAsia="Times New Roman" w:hAnsi="Times New Roman" w:cs="Times New Roman"/>
+          <w:b/>
+        </w:rPr>
+        <w:t xml:space="preserve">Instanciación: </w:t>
+      </w:r>
+      <w:r>
+        <w:rPr>
+          <w:rFonts w:ascii="Times New Roman" w:eastAsia="Times New Roman" w:hAnsi="Times New Roman" w:cs="Times New Roman"/>
+        </w:rPr>
+        <w:t>Se usa para llamar a las clases que han sido creadas fuera de la función principal pero que están en el Paquete Fuente.</w:t>
+      </w:r>
+    </w:p>
+    <w:p>
+      <w:pPr>
+        <w:rPr>
+          <w:rFonts w:ascii="Times New Roman" w:eastAsia="Times New Roman" w:hAnsi="Times New Roman" w:cs="Times New Roman"/>
+        </w:rPr>
+      </w:pPr>
+      <w:proofErr w:type="spellStart"/>
+      <w:r>
+        <w:rPr>
+          <w:rFonts w:ascii="Times New Roman" w:eastAsia="Times New Roman" w:hAnsi="Times New Roman" w:cs="Times New Roman"/>
+          <w:b/>
+        </w:rPr>
+        <w:t>NombreClaseALlamar</w:t>
+      </w:r>
+      <w:proofErr w:type="spellEnd"/>
+      <w:r>
+        <w:rPr>
+          <w:rFonts w:ascii="Times New Roman" w:eastAsia="Times New Roman" w:hAnsi="Times New Roman" w:cs="Times New Roman"/>
+        </w:rPr>
+        <w:t xml:space="preserve">   </w:t>
+      </w:r>
+      <w:proofErr w:type="spellStart"/>
+      <w:r>
+        <w:rPr>
+          <w:rFonts w:ascii="Times New Roman" w:eastAsia="Times New Roman" w:hAnsi="Times New Roman" w:cs="Times New Roman"/>
+        </w:rPr>
+        <w:t>NombreNuevaInstanciación</w:t>
+      </w:r>
+      <w:proofErr w:type="spellEnd"/>
+      <w:r>
+        <w:rPr>
+          <w:rFonts w:ascii="Times New Roman" w:eastAsia="Times New Roman" w:hAnsi="Times New Roman" w:cs="Times New Roman"/>
+        </w:rPr>
+        <w:t xml:space="preserve"> =</w:t>
+      </w:r>
       <w:r>
         <w:rPr>
           <w:rFonts w:ascii="Times New Roman" w:eastAsia="Times New Roman" w:hAnsi="Times New Roman" w:cs="Times New Roman"/>
@@ -1899,44 +2105,65 @@
         <w:rPr>
           <w:rFonts w:ascii="Times New Roman" w:eastAsia="Times New Roman" w:hAnsi="Times New Roman" w:cs="Times New Roman"/>
         </w:rPr>
-        <w:t>(Parámetros</w:t>
-      </w:r>
-      <w:r>
-        <w:rPr>
-          <w:rFonts w:ascii="Times New Roman" w:eastAsia="Times New Roman" w:hAnsi="Times New Roman" w:cs="Times New Roman"/>
-        </w:rPr>
-        <w:t>){</w:t>
-      </w:r>
-    </w:p>
-    <w:p>
-      <w:pPr>
-        <w:ind w:left="720"/>
-        <w:jc w:val="both"/>
-        <w:rPr>
-          <w:rFonts w:ascii="Times New Roman" w:eastAsia="Times New Roman" w:hAnsi="Times New Roman" w:cs="Times New Roman"/>
-        </w:rPr>
-      </w:pPr>
-      <w:r>
-        <w:rPr>
-          <w:rFonts w:ascii="Times New Roman" w:eastAsia="Times New Roman" w:hAnsi="Times New Roman" w:cs="Times New Roman"/>
-        </w:rPr>
-        <w:t>};</w:t>
-      </w:r>
-    </w:p>
-    <w:p>
-      <w:pPr>
-        <w:ind w:left="720"/>
-        <w:jc w:val="both"/>
-        <w:rPr>
-          <w:rFonts w:ascii="Times New Roman" w:eastAsia="Times New Roman" w:hAnsi="Times New Roman" w:cs="Times New Roman"/>
-        </w:rPr>
-      </w:pPr>
-      <w:r>
-        <w:rPr>
-          <w:rFonts w:ascii="Times New Roman" w:eastAsia="Times New Roman" w:hAnsi="Times New Roman" w:cs="Times New Roman"/>
-        </w:rPr>
-        <w:t xml:space="preserve">Private Tipo de método </w:t>
-      </w:r>
+        <w:t xml:space="preserve">  </w:t>
+      </w:r>
+      <w:r>
+        <w:rPr>
+          <w:rFonts w:ascii="Times New Roman" w:eastAsia="Times New Roman" w:hAnsi="Times New Roman" w:cs="Times New Roman"/>
+          <w:color w:val="0070C0"/>
+        </w:rPr>
+        <w:t xml:space="preserve">new </w:t>
+      </w:r>
+      <w:proofErr w:type="spellStart"/>
+      <w:r>
+        <w:rPr>
+          <w:rFonts w:ascii="Times New Roman" w:eastAsia="Times New Roman" w:hAnsi="Times New Roman" w:cs="Times New Roman"/>
+          <w:color w:val="000000" w:themeColor="text1"/>
+        </w:rPr>
+        <w:t>NombreClaseALlamar</w:t>
+      </w:r>
+      <w:proofErr w:type="spellEnd"/>
+      <w:r>
+        <w:rPr>
+          <w:rFonts w:ascii="Times New Roman" w:eastAsia="Times New Roman" w:hAnsi="Times New Roman" w:cs="Times New Roman"/>
+        </w:rPr>
+        <w:t xml:space="preserve"> (</w:t>
+      </w:r>
+      <w:r>
+        <w:rPr>
+          <w:rFonts w:ascii="Times New Roman" w:eastAsia="Times New Roman" w:hAnsi="Times New Roman" w:cs="Times New Roman"/>
+        </w:rPr>
+        <w:t>);</w:t>
+      </w:r>
+    </w:p>
+    <w:p>
+      <w:pPr>
+        <w:rPr>
+          <w:rFonts w:ascii="Times New Roman" w:eastAsia="Times New Roman" w:hAnsi="Times New Roman" w:cs="Times New Roman"/>
+        </w:rPr>
+      </w:pPr>
+      <w:proofErr w:type="spellStart"/>
+      <w:r>
+        <w:rPr>
+          <w:rFonts w:ascii="Times New Roman" w:eastAsia="Times New Roman" w:hAnsi="Times New Roman" w:cs="Times New Roman"/>
+        </w:rPr>
+        <w:lastRenderedPageBreak/>
+        <w:t>NombreNuevaInstanciación</w:t>
+      </w:r>
+      <w:proofErr w:type="spellEnd"/>
+      <w:r>
+        <w:rPr>
+          <w:rFonts w:ascii="Times New Roman" w:eastAsia="Times New Roman" w:hAnsi="Times New Roman" w:cs="Times New Roman"/>
+        </w:rPr>
+        <w:t>.</w:t>
+      </w:r>
+      <w:r>
+        <w:rPr>
+          <w:rFonts w:ascii="Times New Roman" w:eastAsia="Times New Roman" w:hAnsi="Times New Roman" w:cs="Times New Roman"/>
+        </w:rPr>
+        <w:t xml:space="preserve"> </w:t>
+      </w:r>
+      <w:proofErr w:type="spellStart"/>
       <w:r>
         <w:rPr>
           <w:rFonts w:ascii="Times New Roman" w:eastAsia="Times New Roman" w:hAnsi="Times New Roman" w:cs="Times New Roman"/>
@@ -1944,147 +2171,7 @@
         </w:rPr>
         <w:t>NombreDelMétodo</w:t>
       </w:r>
-      <w:r>
-        <w:rPr>
-          <w:rFonts w:ascii="Times New Roman" w:eastAsia="Times New Roman" w:hAnsi="Times New Roman" w:cs="Times New Roman"/>
-        </w:rPr>
-        <w:t xml:space="preserve"> (Parámetros</w:t>
-      </w:r>
-      <w:r>
-        <w:rPr>
-          <w:rFonts w:ascii="Times New Roman" w:eastAsia="Times New Roman" w:hAnsi="Times New Roman" w:cs="Times New Roman"/>
-        </w:rPr>
-        <w:t>){</w:t>
-      </w:r>
-    </w:p>
-    <w:p>
-      <w:pPr>
-        <w:ind w:left="720"/>
-        <w:jc w:val="both"/>
-        <w:rPr>
-          <w:rFonts w:ascii="Times New Roman" w:eastAsia="Times New Roman" w:hAnsi="Times New Roman" w:cs="Times New Roman"/>
-        </w:rPr>
-      </w:pPr>
-      <w:r>
-        <w:rPr>
-          <w:rFonts w:ascii="Times New Roman" w:eastAsia="Times New Roman" w:hAnsi="Times New Roman" w:cs="Times New Roman"/>
-        </w:rPr>
-        <w:t>};</w:t>
-      </w:r>
-    </w:p>
-    <w:p>
-      <w:pPr>
-        <w:jc w:val="both"/>
-        <w:rPr>
-          <w:rFonts w:ascii="Times New Roman" w:eastAsia="Times New Roman" w:hAnsi="Times New Roman" w:cs="Times New Roman"/>
-          <w:b/>
-        </w:rPr>
-      </w:pPr>
-    </w:p>
-    <w:p>
-      <w:pPr>
-        <w:jc w:val="both"/>
-        <w:rPr>
-          <w:rFonts w:ascii="Times New Roman" w:eastAsia="Times New Roman" w:hAnsi="Times New Roman" w:cs="Times New Roman"/>
-        </w:rPr>
-      </w:pPr>
-      <w:r>
-        <w:rPr>
-          <w:rFonts w:ascii="Times New Roman" w:eastAsia="Times New Roman" w:hAnsi="Times New Roman" w:cs="Times New Roman"/>
-          <w:b/>
-        </w:rPr>
-        <w:t xml:space="preserve">Instanciación: </w:t>
-      </w:r>
-      <w:r>
-        <w:rPr>
-          <w:rFonts w:ascii="Times New Roman" w:eastAsia="Times New Roman" w:hAnsi="Times New Roman" w:cs="Times New Roman"/>
-        </w:rPr>
-        <w:t>Se usa para llamar a las clases que han sido creadas fuera de la función principal pero que están en el Paquete Fuente.</w:t>
-      </w:r>
-    </w:p>
-    <w:p>
-      <w:pPr>
-        <w:rPr>
-          <w:rFonts w:ascii="Times New Roman" w:eastAsia="Times New Roman" w:hAnsi="Times New Roman" w:cs="Times New Roman"/>
-        </w:rPr>
-      </w:pPr>
-      <w:r>
-        <w:rPr>
-          <w:rFonts w:ascii="Times New Roman" w:eastAsia="Times New Roman" w:hAnsi="Times New Roman" w:cs="Times New Roman"/>
-          <w:b/>
-        </w:rPr>
-        <w:t>NombreClaseALlamar</w:t>
-      </w:r>
-      <w:r>
-        <w:rPr>
-          <w:rFonts w:ascii="Times New Roman" w:eastAsia="Times New Roman" w:hAnsi="Times New Roman" w:cs="Times New Roman"/>
-        </w:rPr>
-        <w:t xml:space="preserve">   NombreNuevaInstanciación =</w:t>
-      </w:r>
-      <w:r>
-        <w:rPr>
-          <w:rFonts w:ascii="Times New Roman" w:eastAsia="Times New Roman" w:hAnsi="Times New Roman" w:cs="Times New Roman"/>
-        </w:rPr>
-        <w:t xml:space="preserve"> </w:t>
-      </w:r>
-      <w:r>
-        <w:rPr>
-          <w:rFonts w:ascii="Times New Roman" w:eastAsia="Times New Roman" w:hAnsi="Times New Roman" w:cs="Times New Roman"/>
-        </w:rPr>
-        <w:t xml:space="preserve">  </w:t>
-      </w:r>
-      <w:r>
-        <w:rPr>
-          <w:rFonts w:ascii="Times New Roman" w:eastAsia="Times New Roman" w:hAnsi="Times New Roman" w:cs="Times New Roman"/>
-          <w:color w:val="0070C0"/>
-        </w:rPr>
-        <w:t xml:space="preserve">new </w:t>
-      </w:r>
-      <w:r>
-        <w:rPr>
-          <w:rFonts w:ascii="Times New Roman" w:eastAsia="Times New Roman" w:hAnsi="Times New Roman" w:cs="Times New Roman"/>
-          <w:color w:val="000000" w:themeColor="text1"/>
-        </w:rPr>
-        <w:t>NombreClaseALlamar</w:t>
-      </w:r>
-      <w:r>
-        <w:rPr>
-          <w:rFonts w:ascii="Times New Roman" w:eastAsia="Times New Roman" w:hAnsi="Times New Roman" w:cs="Times New Roman"/>
-        </w:rPr>
-        <w:t xml:space="preserve"> (</w:t>
-      </w:r>
-      <w:r>
-        <w:rPr>
-          <w:rFonts w:ascii="Times New Roman" w:eastAsia="Times New Roman" w:hAnsi="Times New Roman" w:cs="Times New Roman"/>
-        </w:rPr>
-        <w:t>);</w:t>
-      </w:r>
-    </w:p>
-    <w:p>
-      <w:pPr>
-        <w:rPr>
-          <w:rFonts w:ascii="Times New Roman" w:eastAsia="Times New Roman" w:hAnsi="Times New Roman" w:cs="Times New Roman"/>
-        </w:rPr>
-      </w:pPr>
-      <w:r>
-        <w:rPr>
-          <w:rFonts w:ascii="Times New Roman" w:eastAsia="Times New Roman" w:hAnsi="Times New Roman" w:cs="Times New Roman"/>
-        </w:rPr>
-        <w:t>NombreNuevaInstanciación.</w:t>
-      </w:r>
-      <w:r>
-        <w:rPr>
-          <w:rFonts w:ascii="Times New Roman" w:eastAsia="Times New Roman" w:hAnsi="Times New Roman" w:cs="Times New Roman"/>
-        </w:rPr>
-        <w:t xml:space="preserve"> </w:t>
-      </w:r>
-      <w:r>
-        <w:rPr>
-          <w:rFonts w:ascii="Times New Roman" w:eastAsia="Times New Roman" w:hAnsi="Times New Roman" w:cs="Times New Roman"/>
-          <w:b/>
-        </w:rPr>
-        <w:t>NombreDelMétodo</w:t>
-      </w:r>
+      <w:proofErr w:type="spellEnd"/>
       <w:r>
         <w:rPr>
           <w:rFonts w:ascii="Times New Roman" w:eastAsia="Times New Roman" w:hAnsi="Times New Roman" w:cs="Times New Roman"/>
@@ -2145,45 +2232,146 @@
           <w:sz w:val="24"/>
           <w:szCs w:val="24"/>
         </w:rPr>
-        <w:t>Para declarar las variables en JAVA utilizando diferentes tipos de clase: Público, Privado o Protegido; los cuales tienen un tipo de dato que puede ser: int, String, char, float, double, etc.</w:t>
-      </w:r>
-    </w:p>
-    <w:p>
-      <w:pPr>
-        <w:ind w:left="720"/>
-        <w:jc w:val="both"/>
+        <w:t xml:space="preserve">Para declarar las variables en JAVA utilizando diferentes tipos de clase: Público, Privado o Protegido; los cuales tienen un tipo de dato que puede ser: </w:t>
+      </w:r>
+      <w:proofErr w:type="spellStart"/>
+      <w:r>
         <w:rPr>
           <w:rFonts w:ascii="Times New Roman" w:eastAsia="Times New Roman" w:hAnsi="Times New Roman" w:cs="Times New Roman"/>
           <w:sz w:val="24"/>
           <w:szCs w:val="24"/>
         </w:rPr>
-      </w:pPr>
+        <w:t>int</w:t>
+      </w:r>
+      <w:proofErr w:type="spellEnd"/>
       <w:r>
         <w:rPr>
           <w:rFonts w:ascii="Times New Roman" w:eastAsia="Times New Roman" w:hAnsi="Times New Roman" w:cs="Times New Roman"/>
           <w:sz w:val="24"/>
           <w:szCs w:val="24"/>
         </w:rPr>
-        <w:t>Tipo de dato</w:t>
-      </w:r>
-      <w:r>
-        <w:rPr>
-          <w:rFonts w:ascii="Times New Roman" w:eastAsia="Times New Roman" w:hAnsi="Times New Roman" w:cs="Times New Roman"/>
-          <w:b/>
+        <w:t xml:space="preserve">, </w:t>
+      </w:r>
+      <w:proofErr w:type="spellStart"/>
+      <w:r>
+        <w:rPr>
+          <w:rFonts w:ascii="Times New Roman" w:eastAsia="Times New Roman" w:hAnsi="Times New Roman" w:cs="Times New Roman"/>
           <w:sz w:val="24"/>
           <w:szCs w:val="24"/>
         </w:rPr>
-        <w:t xml:space="preserve"> Nombre</w:t>
-      </w:r>
-      <w:r>
-        <w:rPr>
-          <w:rFonts w:ascii="Times New Roman" w:eastAsia="Times New Roman" w:hAnsi="Times New Roman" w:cs="Times New Roman"/>
-          <w:b/>
+        <w:t>String</w:t>
+      </w:r>
+      <w:proofErr w:type="spellEnd"/>
+      <w:r>
+        <w:rPr>
+          <w:rFonts w:ascii="Times New Roman" w:eastAsia="Times New Roman" w:hAnsi="Times New Roman" w:cs="Times New Roman"/>
           <w:sz w:val="24"/>
           <w:szCs w:val="24"/>
         </w:rPr>
+        <w:t xml:space="preserve">, </w:t>
+      </w:r>
+      <w:proofErr w:type="spellStart"/>
+      <w:r>
+        <w:rPr>
+          <w:rFonts w:ascii="Times New Roman" w:eastAsia="Times New Roman" w:hAnsi="Times New Roman" w:cs="Times New Roman"/>
+          <w:sz w:val="24"/>
+          <w:szCs w:val="24"/>
+        </w:rPr>
+        <w:t>char</w:t>
+      </w:r>
+      <w:proofErr w:type="spellEnd"/>
+      <w:r>
+        <w:rPr>
+          <w:rFonts w:ascii="Times New Roman" w:eastAsia="Times New Roman" w:hAnsi="Times New Roman" w:cs="Times New Roman"/>
+          <w:sz w:val="24"/>
+          <w:szCs w:val="24"/>
+        </w:rPr>
+        <w:t xml:space="preserve">, </w:t>
+      </w:r>
+      <w:proofErr w:type="spellStart"/>
+      <w:r>
+        <w:rPr>
+          <w:rFonts w:ascii="Times New Roman" w:eastAsia="Times New Roman" w:hAnsi="Times New Roman" w:cs="Times New Roman"/>
+          <w:sz w:val="24"/>
+          <w:szCs w:val="24"/>
+        </w:rPr>
+        <w:t>float</w:t>
+      </w:r>
+      <w:proofErr w:type="spellEnd"/>
+      <w:r>
+        <w:rPr>
+          <w:rFonts w:ascii="Times New Roman" w:eastAsia="Times New Roman" w:hAnsi="Times New Roman" w:cs="Times New Roman"/>
+          <w:sz w:val="24"/>
+          <w:szCs w:val="24"/>
+        </w:rPr>
+        <w:t xml:space="preserve">, </w:t>
+      </w:r>
+      <w:proofErr w:type="spellStart"/>
+      <w:r>
+        <w:rPr>
+          <w:rFonts w:ascii="Times New Roman" w:eastAsia="Times New Roman" w:hAnsi="Times New Roman" w:cs="Times New Roman"/>
+          <w:sz w:val="24"/>
+          <w:szCs w:val="24"/>
+        </w:rPr>
+        <w:t>double</w:t>
+      </w:r>
+      <w:proofErr w:type="spellEnd"/>
+      <w:r>
+        <w:rPr>
+          <w:rFonts w:ascii="Times New Roman" w:eastAsia="Times New Roman" w:hAnsi="Times New Roman" w:cs="Times New Roman"/>
+          <w:sz w:val="24"/>
+          <w:szCs w:val="24"/>
+        </w:rPr>
+        <w:t>, etc.</w:t>
+      </w:r>
+    </w:p>
+    <w:p>
+      <w:pPr>
+        <w:ind w:left="720"/>
+        <w:jc w:val="both"/>
+        <w:rPr>
+          <w:rFonts w:ascii="Times New Roman" w:eastAsia="Times New Roman" w:hAnsi="Times New Roman" w:cs="Times New Roman"/>
+          <w:sz w:val="24"/>
+          <w:szCs w:val="24"/>
+        </w:rPr>
+      </w:pPr>
+      <w:r>
+        <w:rPr>
+          <w:rFonts w:ascii="Times New Roman" w:eastAsia="Times New Roman" w:hAnsi="Times New Roman" w:cs="Times New Roman"/>
+          <w:sz w:val="24"/>
+          <w:szCs w:val="24"/>
+        </w:rPr>
+        <w:t>Tipo de dato</w:t>
+      </w:r>
+      <w:r>
+        <w:rPr>
+          <w:rFonts w:ascii="Times New Roman" w:eastAsia="Times New Roman" w:hAnsi="Times New Roman" w:cs="Times New Roman"/>
+          <w:b/>
+          <w:sz w:val="24"/>
+          <w:szCs w:val="24"/>
+        </w:rPr>
+        <w:t xml:space="preserve"> </w:t>
+      </w:r>
+      <w:proofErr w:type="spellStart"/>
+      <w:r>
+        <w:rPr>
+          <w:rFonts w:ascii="Times New Roman" w:eastAsia="Times New Roman" w:hAnsi="Times New Roman" w:cs="Times New Roman"/>
+          <w:b/>
+          <w:sz w:val="24"/>
+          <w:szCs w:val="24"/>
+        </w:rPr>
+        <w:t>Nombre</w:t>
+      </w:r>
+      <w:r>
+        <w:rPr>
+          <w:rFonts w:ascii="Times New Roman" w:eastAsia="Times New Roman" w:hAnsi="Times New Roman" w:cs="Times New Roman"/>
+          <w:b/>
+          <w:sz w:val="24"/>
+          <w:szCs w:val="24"/>
+        </w:rPr>
         <w:t>Variable</w:t>
       </w:r>
+      <w:proofErr w:type="spellEnd"/>
       <w:r>
         <w:rPr>
           <w:rFonts w:ascii="Times New Roman" w:eastAsia="Times New Roman" w:hAnsi="Times New Roman" w:cs="Times New Roman"/>
@@ -2266,12 +2454,35 @@
           <w:rFonts w:ascii="Times New Roman" w:eastAsia="Times New Roman" w:hAnsi="Times New Roman" w:cs="Times New Roman"/>
         </w:rPr>
       </w:pPr>
-      <w:r>
-        <w:rPr>
-          <w:rFonts w:ascii="Times New Roman" w:eastAsia="Times New Roman" w:hAnsi="Times New Roman" w:cs="Times New Roman"/>
-        </w:rPr>
-        <w:t xml:space="preserve">Public Class </w:t>
-      </w:r>
+      <w:proofErr w:type="spellStart"/>
+      <w:r>
+        <w:rPr>
+          <w:rFonts w:ascii="Times New Roman" w:eastAsia="Times New Roman" w:hAnsi="Times New Roman" w:cs="Times New Roman"/>
+        </w:rPr>
+        <w:t>Public</w:t>
+      </w:r>
+      <w:proofErr w:type="spellEnd"/>
+      <w:r>
+        <w:rPr>
+          <w:rFonts w:ascii="Times New Roman" w:eastAsia="Times New Roman" w:hAnsi="Times New Roman" w:cs="Times New Roman"/>
+        </w:rPr>
+        <w:t xml:space="preserve"> </w:t>
+      </w:r>
+      <w:proofErr w:type="spellStart"/>
+      <w:r>
+        <w:rPr>
+          <w:rFonts w:ascii="Times New Roman" w:eastAsia="Times New Roman" w:hAnsi="Times New Roman" w:cs="Times New Roman"/>
+        </w:rPr>
+        <w:t>Class</w:t>
+      </w:r>
+      <w:proofErr w:type="spellEnd"/>
+      <w:r>
+        <w:rPr>
+          <w:rFonts w:ascii="Times New Roman" w:eastAsia="Times New Roman" w:hAnsi="Times New Roman" w:cs="Times New Roman"/>
+        </w:rPr>
+        <w:t xml:space="preserve"> </w:t>
+      </w:r>
+      <w:proofErr w:type="spellStart"/>
       <w:r>
         <w:rPr>
           <w:rFonts w:ascii="Times New Roman" w:eastAsia="Times New Roman" w:hAnsi="Times New Roman" w:cs="Times New Roman"/>
@@ -2286,6 +2497,7 @@
         </w:rPr>
         <w:t>Clase</w:t>
       </w:r>
+      <w:proofErr w:type="spellEnd"/>
       <w:r>
         <w:rPr>
           <w:rFonts w:ascii="Times New Roman" w:eastAsia="Times New Roman" w:hAnsi="Times New Roman" w:cs="Times New Roman"/>
@@ -2316,12 +2528,35 @@
           <w:rFonts w:ascii="Times New Roman" w:eastAsia="Times New Roman" w:hAnsi="Times New Roman" w:cs="Times New Roman"/>
         </w:rPr>
       </w:pPr>
-      <w:r>
-        <w:rPr>
-          <w:rFonts w:ascii="Times New Roman" w:eastAsia="Times New Roman" w:hAnsi="Times New Roman" w:cs="Times New Roman"/>
-        </w:rPr>
-        <w:t xml:space="preserve">Protected Class </w:t>
-      </w:r>
+      <w:proofErr w:type="spellStart"/>
+      <w:r>
+        <w:rPr>
+          <w:rFonts w:ascii="Times New Roman" w:eastAsia="Times New Roman" w:hAnsi="Times New Roman" w:cs="Times New Roman"/>
+        </w:rPr>
+        <w:t>Protected</w:t>
+      </w:r>
+      <w:proofErr w:type="spellEnd"/>
+      <w:r>
+        <w:rPr>
+          <w:rFonts w:ascii="Times New Roman" w:eastAsia="Times New Roman" w:hAnsi="Times New Roman" w:cs="Times New Roman"/>
+        </w:rPr>
+        <w:t xml:space="preserve"> </w:t>
+      </w:r>
+      <w:proofErr w:type="spellStart"/>
+      <w:r>
+        <w:rPr>
+          <w:rFonts w:ascii="Times New Roman" w:eastAsia="Times New Roman" w:hAnsi="Times New Roman" w:cs="Times New Roman"/>
+        </w:rPr>
+        <w:t>Class</w:t>
+      </w:r>
+      <w:proofErr w:type="spellEnd"/>
+      <w:r>
+        <w:rPr>
+          <w:rFonts w:ascii="Times New Roman" w:eastAsia="Times New Roman" w:hAnsi="Times New Roman" w:cs="Times New Roman"/>
+        </w:rPr>
+        <w:t xml:space="preserve"> </w:t>
+      </w:r>
+      <w:proofErr w:type="spellStart"/>
       <w:r>
         <w:rPr>
           <w:rFonts w:ascii="Times New Roman" w:eastAsia="Times New Roman" w:hAnsi="Times New Roman" w:cs="Times New Roman"/>
@@ -2336,6 +2571,7 @@
         </w:rPr>
         <w:t>Clase</w:t>
       </w:r>
+      <w:proofErr w:type="spellEnd"/>
       <w:r>
         <w:rPr>
           <w:rFonts w:ascii="Times New Roman" w:eastAsia="Times New Roman" w:hAnsi="Times New Roman" w:cs="Times New Roman"/>
@@ -2368,12 +2604,35 @@
           <w:rFonts w:ascii="Times New Roman" w:eastAsia="Times New Roman" w:hAnsi="Times New Roman" w:cs="Times New Roman"/>
         </w:rPr>
       </w:pPr>
-      <w:r>
-        <w:rPr>
-          <w:rFonts w:ascii="Times New Roman" w:eastAsia="Times New Roman" w:hAnsi="Times New Roman" w:cs="Times New Roman"/>
-        </w:rPr>
-        <w:t xml:space="preserve">Private Class </w:t>
-      </w:r>
+      <w:proofErr w:type="spellStart"/>
+      <w:r>
+        <w:rPr>
+          <w:rFonts w:ascii="Times New Roman" w:eastAsia="Times New Roman" w:hAnsi="Times New Roman" w:cs="Times New Roman"/>
+        </w:rPr>
+        <w:t>Private</w:t>
+      </w:r>
+      <w:proofErr w:type="spellEnd"/>
+      <w:r>
+        <w:rPr>
+          <w:rFonts w:ascii="Times New Roman" w:eastAsia="Times New Roman" w:hAnsi="Times New Roman" w:cs="Times New Roman"/>
+        </w:rPr>
+        <w:t xml:space="preserve"> </w:t>
+      </w:r>
+      <w:proofErr w:type="spellStart"/>
+      <w:r>
+        <w:rPr>
+          <w:rFonts w:ascii="Times New Roman" w:eastAsia="Times New Roman" w:hAnsi="Times New Roman" w:cs="Times New Roman"/>
+        </w:rPr>
+        <w:t>Class</w:t>
+      </w:r>
+      <w:proofErr w:type="spellEnd"/>
+      <w:r>
+        <w:rPr>
+          <w:rFonts w:ascii="Times New Roman" w:eastAsia="Times New Roman" w:hAnsi="Times New Roman" w:cs="Times New Roman"/>
+        </w:rPr>
+        <w:t xml:space="preserve"> </w:t>
+      </w:r>
+      <w:proofErr w:type="spellStart"/>
       <w:r>
         <w:rPr>
           <w:rFonts w:ascii="Times New Roman" w:eastAsia="Times New Roman" w:hAnsi="Times New Roman" w:cs="Times New Roman"/>
@@ -2388,6 +2647,7 @@
         </w:rPr>
         <w:t>Clase</w:t>
       </w:r>
+      <w:proofErr w:type="spellEnd"/>
       <w:r>
         <w:rPr>
           <w:rFonts w:ascii="Times New Roman" w:eastAsia="Times New Roman" w:hAnsi="Times New Roman" w:cs="Times New Roman"/>
@@ -2607,7 +2867,7 @@
           <w:color w:val="000000" w:themeColor="text1"/>
         </w:rPr>
       </w:pPr>
-      <w:bookmarkStart w:id="9" w:name="_Toc1591774"/>
+      <w:bookmarkStart w:id="8" w:name="_Toc1591774"/>
       <w:r>
         <w:rPr>
           <w:rFonts w:eastAsia="Times New Roman"/>
@@ -2616,7 +2876,7 @@
         </w:rPr>
         <w:t>CONFIGURACION CONEXIÓN POSTGRESQL CON NETBEANS</w:t>
       </w:r>
-      <w:bookmarkEnd w:id="9"/>
+      <w:bookmarkEnd w:id="8"/>
     </w:p>
     <w:p>
       <w:pPr>
@@ -2670,8 +2930,13 @@
       <w:r>
         <w:t xml:space="preserve"> </w:t>
       </w:r>
-      <w:r>
-        <w:t xml:space="preserve">Netbeans y en el proyecto en que se quiere </w:t>
+      <w:proofErr w:type="spellStart"/>
+      <w:r>
+        <w:t>Netbeans</w:t>
+      </w:r>
+      <w:proofErr w:type="spellEnd"/>
+      <w:r>
+        <w:t xml:space="preserve"> y en el proyecto en que se quiere </w:t>
       </w:r>
       <w:r>
         <w:t xml:space="preserve">hacer la configuración, </w:t>
@@ -2682,12 +2947,14 @@
       <w:r>
         <w:t xml:space="preserve"> la carpeta </w:t>
       </w:r>
+      <w:proofErr w:type="spellStart"/>
       <w:r>
         <w:rPr>
           <w:i/>
         </w:rPr>
         <w:t>Libraries</w:t>
       </w:r>
+      <w:proofErr w:type="spellEnd"/>
       <w:r>
         <w:rPr>
           <w:i/>
@@ -2701,63 +2968,98 @@
         <w:t>se hace</w:t>
       </w:r>
       <w:r>
-        <w:t xml:space="preserve"> click </w:t>
+        <w:t xml:space="preserve"> </w:t>
+      </w:r>
+      <w:proofErr w:type="spellStart"/>
+      <w:r>
+        <w:t>click</w:t>
+      </w:r>
+      <w:proofErr w:type="spellEnd"/>
+      <w:r>
+        <w:t xml:space="preserve"> </w:t>
       </w:r>
       <w:r>
         <w:t xml:space="preserve">derecho, selecciona la opción </w:t>
       </w:r>
+      <w:proofErr w:type="spellStart"/>
       <w:r>
         <w:rPr>
           <w:i/>
           <w:u w:val="single"/>
         </w:rPr>
-        <w:t>Add Library</w:t>
-      </w:r>
-      <w:r>
-        <w:rPr>
-          <w:i/>
-        </w:rPr>
-        <w:t xml:space="preserve"> </w:t>
-      </w:r>
-      <w:r>
-        <w:t xml:space="preserve">y </w:t>
-      </w:r>
-      <w:r>
-        <w:t>al abrirse la ventana, se busca y elige la</w:t>
-      </w:r>
-      <w:r>
-        <w:t xml:space="preserve"> opción </w:t>
-      </w:r>
+        <w:t>Add</w:t>
+      </w:r>
+      <w:proofErr w:type="spellEnd"/>
       <w:r>
         <w:rPr>
           <w:i/>
           <w:u w:val="single"/>
         </w:rPr>
-        <w:t xml:space="preserve">PostgreSQL JDBC </w:t>
-      </w:r>
+        <w:t xml:space="preserve"> Library</w:t>
+      </w:r>
+      <w:r>
+        <w:rPr>
+          <w:i/>
+        </w:rPr>
+        <w:t xml:space="preserve"> </w:t>
+      </w:r>
+      <w:r>
+        <w:t xml:space="preserve">y </w:t>
+      </w:r>
+      <w:r>
+        <w:t>al abrirse la ventana, se busca y elige la</w:t>
+      </w:r>
+      <w:r>
+        <w:t xml:space="preserve"> opción </w:t>
+      </w:r>
+      <w:proofErr w:type="spellStart"/>
       <w:r>
         <w:rPr>
           <w:i/>
           <w:u w:val="single"/>
         </w:rPr>
-        <w:t>Driver</w:t>
-      </w:r>
+        <w:t>PostgreSQL</w:t>
+      </w:r>
+      <w:proofErr w:type="spellEnd"/>
       <w:r>
         <w:rPr>
           <w:i/>
           <w:u w:val="single"/>
         </w:rPr>
-        <w:t>,</w:t>
-      </w:r>
-      <w:r>
-        <w:t xml:space="preserve"> finalmente presiona en </w:t>
+        <w:t xml:space="preserve"> JDBC </w:t>
       </w:r>
       <w:r>
         <w:rPr>
           <w:i/>
           <w:u w:val="single"/>
         </w:rPr>
-        <w:t>Add Library.</w:t>
+        <w:t>Driver</w:t>
+      </w:r>
+      <w:r>
+        <w:rPr>
+          <w:i/>
+          <w:u w:val="single"/>
+        </w:rPr>
+        <w:t>,</w:t>
+      </w:r>
+      <w:r>
+        <w:t xml:space="preserve"> finalmente presiona en </w:t>
+      </w:r>
+      <w:proofErr w:type="spellStart"/>
+      <w:r>
+        <w:rPr>
+          <w:i/>
+          <w:u w:val="single"/>
+        </w:rPr>
+        <w:t>Add</w:t>
+      </w:r>
+      <w:proofErr w:type="spellEnd"/>
+      <w:r>
+        <w:rPr>
+          <w:i/>
+          <w:u w:val="single"/>
+        </w:rPr>
+        <w:t xml:space="preserve"> Library.</w:t>
       </w:r>
     </w:p>
     <w:p>
@@ -3025,6 +3327,10 @@
     <w:p>
       <w:pPr>
         <w:ind w:left="720"/>
+        <w:rPr>
+          <w:i/>
+          <w:u w:val="single"/>
+        </w:rPr>
       </w:pPr>
       <w:r>
         <w:rPr>
@@ -3184,36 +3490,87 @@
       <w:r>
         <w:t xml:space="preserve">Pararse en la opción </w:t>
       </w:r>
+      <w:proofErr w:type="spellStart"/>
       <w:r>
         <w:rPr>
           <w:i/>
           <w:u w:val="single"/>
         </w:rPr>
-        <w:t xml:space="preserve">Services </w:t>
-      </w:r>
-      <w:r>
-        <w:t xml:space="preserve">y dar click derecho en </w:t>
-      </w:r>
+        <w:t>Services</w:t>
+      </w:r>
+      <w:proofErr w:type="spellEnd"/>
       <w:r>
         <w:rPr>
           <w:i/>
           <w:u w:val="single"/>
         </w:rPr>
-        <w:t xml:space="preserve">Databases, </w:t>
-      </w:r>
-      <w:r>
-        <w:t xml:space="preserve">selecciona la opción </w:t>
-      </w:r>
+        <w:t xml:space="preserve"> </w:t>
+      </w:r>
+      <w:r>
+        <w:t xml:space="preserve">y dar </w:t>
+      </w:r>
+      <w:proofErr w:type="spellStart"/>
+      <w:r>
+        <w:t>click</w:t>
+      </w:r>
+      <w:proofErr w:type="spellEnd"/>
+      <w:r>
+        <w:t xml:space="preserve"> derecho en </w:t>
+      </w:r>
+      <w:proofErr w:type="spellStart"/>
       <w:r>
         <w:rPr>
           <w:i/>
           <w:u w:val="single"/>
         </w:rPr>
-        <w:t xml:space="preserve">New Connection. </w:t>
+        <w:t>Databases</w:t>
+      </w:r>
+      <w:proofErr w:type="spellEnd"/>
+      <w:r>
+        <w:rPr>
+          <w:i/>
+          <w:u w:val="single"/>
+        </w:rPr>
+        <w:t xml:space="preserve">, </w:t>
+      </w:r>
+      <w:r>
+        <w:t xml:space="preserve">selecciona la opción </w:t>
+      </w:r>
+      <w:r>
+        <w:rPr>
+          <w:i/>
+          <w:u w:val="single"/>
+        </w:rPr>
+        <w:t xml:space="preserve">New </w:t>
+      </w:r>
+      <w:proofErr w:type="spellStart"/>
+      <w:r>
+        <w:rPr>
+          <w:i/>
+          <w:u w:val="single"/>
+        </w:rPr>
+        <w:t>Connection</w:t>
+      </w:r>
+      <w:proofErr w:type="spellEnd"/>
+      <w:r>
+        <w:rPr>
+          <w:i/>
+          <w:u w:val="single"/>
+        </w:rPr>
+        <w:t xml:space="preserve">. </w:t>
       </w:r>
       <w:r>
         <w:t xml:space="preserve"> Una vez allí se abrirá una ventana se procede a elegir la opción </w:t>
       </w:r>
+      <w:proofErr w:type="spellStart"/>
+      <w:r>
+        <w:rPr>
+          <w:i/>
+          <w:u w:val="single"/>
+        </w:rPr>
+        <w:t>PostgreSQL</w:t>
+      </w:r>
+      <w:proofErr w:type="spellEnd"/>
     </w:p>
     <w:p>
       <w:pPr>
@@ -3328,71 +3685,108 @@
         <w:ind w:left="720"/>
       </w:pPr>
       <w:r>
-        <w:t xml:space="preserve">Se pasa a clickear en </w:t>
-      </w:r>
+        <w:t xml:space="preserve">Se pasa a </w:t>
+      </w:r>
+      <w:proofErr w:type="spellStart"/>
+      <w:r>
+        <w:t>clickear</w:t>
+      </w:r>
+      <w:proofErr w:type="spellEnd"/>
+      <w:r>
+        <w:t xml:space="preserve"> en </w:t>
+      </w:r>
+      <w:proofErr w:type="spellStart"/>
       <w:r>
         <w:rPr>
           <w:i/>
           <w:u w:val="single"/>
         </w:rPr>
-        <w:t xml:space="preserve">Next </w:t>
-      </w:r>
-      <w:r>
-        <w:t>y se empieza a llenar los campos con los datos correctos.</w:t>
-      </w:r>
-    </w:p>
-    <w:p>
-      <w:pPr>
-        <w:ind w:left="720"/>
-      </w:pPr>
-      <w:r>
-        <w:t xml:space="preserve"> </w:t>
-      </w:r>
+        <w:t>Next</w:t>
+      </w:r>
+      <w:proofErr w:type="spellEnd"/>
       <w:r>
         <w:rPr>
           <w:i/>
           <w:u w:val="single"/>
         </w:rPr>
-        <w:t>host:</w:t>
-      </w:r>
-      <w:r>
-        <w:t xml:space="preserve"> se pone localhost </w:t>
-      </w:r>
-    </w:p>
-    <w:p>
-      <w:pPr>
-        <w:ind w:left="720"/>
-      </w:pPr>
+        <w:t xml:space="preserve"> </w:t>
+      </w:r>
+      <w:r>
+        <w:t>y se empieza a llenar los campos con los datos correctos.</w:t>
+      </w:r>
+    </w:p>
+    <w:p>
+      <w:pPr>
+        <w:ind w:left="720"/>
+      </w:pPr>
+      <w:r>
+        <w:t xml:space="preserve"> </w:t>
+      </w:r>
       <w:r>
         <w:rPr>
           <w:i/>
           <w:u w:val="single"/>
         </w:rPr>
-        <w:t>port</w:t>
-      </w:r>
-      <w:r>
-        <w:t xml:space="preserve">: 5432 </w:t>
-      </w:r>
-    </w:p>
-    <w:p>
-      <w:pPr>
-        <w:ind w:left="720"/>
-      </w:pPr>
-      <w:r>
-        <w:t>estos 2 datos vienen por defecto en postgresql por eso se ponen tal cual</w:t>
-      </w:r>
-    </w:p>
-    <w:p>
-      <w:pPr>
-        <w:ind w:left="720"/>
-      </w:pPr>
+        <w:t>host:</w:t>
+      </w:r>
+      <w:r>
+        <w:t xml:space="preserve"> se pone </w:t>
+      </w:r>
+      <w:proofErr w:type="spellStart"/>
+      <w:r>
+        <w:t>localhost</w:t>
+      </w:r>
+      <w:proofErr w:type="spellEnd"/>
+      <w:r>
+        <w:t xml:space="preserve"> </w:t>
+      </w:r>
+    </w:p>
+    <w:p>
+      <w:pPr>
+        <w:ind w:left="720"/>
+      </w:pPr>
+      <w:proofErr w:type="spellStart"/>
       <w:r>
         <w:rPr>
           <w:i/>
           <w:u w:val="single"/>
         </w:rPr>
+        <w:t>port</w:t>
+      </w:r>
+      <w:proofErr w:type="spellEnd"/>
+      <w:r>
+        <w:t xml:space="preserve">: 5432 </w:t>
+      </w:r>
+    </w:p>
+    <w:p>
+      <w:pPr>
+        <w:ind w:left="720"/>
+      </w:pPr>
+      <w:r>
+        <w:t xml:space="preserve">estos 2 datos vienen por defecto en </w:t>
+      </w:r>
+      <w:proofErr w:type="spellStart"/>
+      <w:r>
+        <w:t>postgresql</w:t>
+      </w:r>
+      <w:proofErr w:type="spellEnd"/>
+      <w:r>
+        <w:t xml:space="preserve"> por eso se ponen tal cual</w:t>
+      </w:r>
+    </w:p>
+    <w:p>
+      <w:pPr>
+        <w:ind w:left="720"/>
+      </w:pPr>
+      <w:proofErr w:type="spellStart"/>
+      <w:r>
+        <w:rPr>
+          <w:i/>
+          <w:u w:val="single"/>
+        </w:rPr>
         <w:t>Database</w:t>
       </w:r>
+      <w:proofErr w:type="spellEnd"/>
       <w:r>
         <w:rPr>
           <w:i/>
@@ -3526,6 +3920,8 @@
       <w:pPr>
         <w:ind w:left="720"/>
       </w:pPr>
+      <w:bookmarkStart w:id="9" w:name="_GoBack"/>
+      <w:bookmarkEnd w:id="9"/>
     </w:p>
     <w:sectPr>
       <w:headerReference w:type="default" r:id="rId13"/>
@@ -3573,6 +3969,7 @@
     <w:r>
       <w:rPr>
         <w:noProof/>
+        <w:lang w:val="en-US"/>
       </w:rPr>
       <mc:AlternateContent>
         <mc:Choice Requires="wps">
@@ -3677,7 +4074,7 @@
                               <w:szCs w:val="28"/>
                               <w:lang w:val="es-ES"/>
                             </w:rPr>
-                            <w:t>8</w:t>
+                            <w:t>1</w:t>
                           </w:r>
                           <w:r>
                             <w:rPr>
@@ -3754,7 +4151,7 @@
                         <w:szCs w:val="28"/>
                         <w:lang w:val="es-ES"/>
                       </w:rPr>
-                      <w:t>8</w:t>
+                      <w:t>1</w:t>
                     </w:r>
                     <w:r>
                       <w:rPr>
@@ -5736,7 +6133,7 @@
 </file>
 
 <file path=customXml/itemProps1.xml><?xml version="1.0" encoding="utf-8"?>
-<ds:datastoreItem xmlns:ds="http://schemas.openxmlformats.org/officeDocument/2006/customXml" ds:itemID="{3423EE46-9339-4135-B83C-3944C2B95707}">
+<ds:datastoreItem xmlns:ds="http://schemas.openxmlformats.org/officeDocument/2006/customXml" ds:itemID="{3E0EA1C6-5C59-4FD0-8174-F97848D4EA8C}">
   <ds:schemaRefs>
     <ds:schemaRef ds:uri="http://schemas.openxmlformats.org/officeDocument/2006/bibliography"/>
   </ds:schemaRefs>

</xml_diff>

<commit_message>
Adjunto manual de programador (con mas correciones)
</commit_message>
<xml_diff>
--- a/Manual de programador.docx
+++ b/Manual de programador.docx
@@ -1664,6 +1664,7 @@
         <w:jc w:val="both"/>
         <w:rPr>
           <w:rFonts w:ascii="Times New Roman" w:eastAsia="Times New Roman" w:hAnsi="Times New Roman" w:cs="Times New Roman"/>
+          <w:b/>
           <w:i/>
           <w:color w:val="B7B7B7"/>
         </w:rPr>
@@ -1671,6 +1672,7 @@
       <w:r>
         <w:rPr>
           <w:rFonts w:ascii="Times New Roman" w:eastAsia="Times New Roman" w:hAnsi="Times New Roman" w:cs="Times New Roman"/>
+          <w:b/>
           <w:i/>
           <w:color w:val="B7B7B7"/>
         </w:rPr>
@@ -1683,6 +1685,7 @@
         <w:jc w:val="both"/>
         <w:rPr>
           <w:rFonts w:ascii="Times New Roman" w:eastAsia="Times New Roman" w:hAnsi="Times New Roman" w:cs="Times New Roman"/>
+          <w:b/>
           <w:i/>
           <w:color w:val="B7B7B7"/>
         </w:rPr>
@@ -1690,6 +1693,7 @@
       <w:r>
         <w:rPr>
           <w:rFonts w:ascii="Times New Roman" w:eastAsia="Times New Roman" w:hAnsi="Times New Roman" w:cs="Times New Roman"/>
+          <w:b/>
           <w:i/>
           <w:color w:val="B7B7B7"/>
         </w:rPr>
@@ -1702,6 +1706,7 @@
         <w:jc w:val="both"/>
         <w:rPr>
           <w:rFonts w:ascii="Times New Roman" w:eastAsia="Times New Roman" w:hAnsi="Times New Roman" w:cs="Times New Roman"/>
+          <w:b/>
           <w:i/>
           <w:color w:val="B7B7B7"/>
         </w:rPr>
@@ -1709,6 +1714,7 @@
       <w:r>
         <w:rPr>
           <w:rFonts w:ascii="Times New Roman" w:eastAsia="Times New Roman" w:hAnsi="Times New Roman" w:cs="Times New Roman"/>
+          <w:b/>
           <w:i/>
           <w:color w:val="B7B7B7"/>
         </w:rPr>
@@ -1721,6 +1727,7 @@
         <w:jc w:val="both"/>
         <w:rPr>
           <w:rFonts w:ascii="Times New Roman" w:eastAsia="Times New Roman" w:hAnsi="Times New Roman" w:cs="Times New Roman"/>
+          <w:b/>
           <w:i/>
           <w:color w:val="B7B7B7"/>
         </w:rPr>
@@ -1728,6 +1735,7 @@
       <w:r>
         <w:rPr>
           <w:rFonts w:ascii="Times New Roman" w:eastAsia="Times New Roman" w:hAnsi="Times New Roman" w:cs="Times New Roman"/>
+          <w:b/>
           <w:i/>
           <w:color w:val="B7B7B7"/>
         </w:rPr>
@@ -1740,6 +1748,7 @@
         <w:jc w:val="both"/>
         <w:rPr>
           <w:rFonts w:ascii="Times New Roman" w:eastAsia="Times New Roman" w:hAnsi="Times New Roman" w:cs="Times New Roman"/>
+          <w:b/>
           <w:i/>
           <w:color w:val="B7B7B7"/>
         </w:rPr>
@@ -1747,6 +1756,7 @@
       <w:r>
         <w:rPr>
           <w:rFonts w:ascii="Times New Roman" w:eastAsia="Times New Roman" w:hAnsi="Times New Roman" w:cs="Times New Roman"/>
+          <w:b/>
           <w:i/>
           <w:color w:val="B7B7B7"/>
         </w:rPr>
@@ -1759,6 +1769,7 @@
         <w:jc w:val="both"/>
         <w:rPr>
           <w:rFonts w:ascii="Times New Roman" w:eastAsia="Times New Roman" w:hAnsi="Times New Roman" w:cs="Times New Roman"/>
+          <w:b/>
           <w:i/>
           <w:color w:val="B7B7B7"/>
         </w:rPr>
@@ -1766,6 +1777,7 @@
       <w:r>
         <w:rPr>
           <w:rFonts w:ascii="Times New Roman" w:eastAsia="Times New Roman" w:hAnsi="Times New Roman" w:cs="Times New Roman"/>
+          <w:b/>
           <w:i/>
           <w:color w:val="B7B7B7"/>
         </w:rPr>
@@ -1778,6 +1790,7 @@
         <w:jc w:val="both"/>
         <w:rPr>
           <w:rFonts w:ascii="Times New Roman" w:eastAsia="Times New Roman" w:hAnsi="Times New Roman" w:cs="Times New Roman"/>
+          <w:b/>
           <w:i/>
           <w:color w:val="B7B7B7"/>
         </w:rPr>
@@ -1785,6 +1798,7 @@
       <w:r>
         <w:rPr>
           <w:rFonts w:ascii="Times New Roman" w:eastAsia="Times New Roman" w:hAnsi="Times New Roman" w:cs="Times New Roman"/>
+          <w:b/>
           <w:i/>
           <w:color w:val="B7B7B7"/>
         </w:rPr>
@@ -1860,14 +1874,34 @@
         <w:rPr>
           <w:rFonts w:ascii="Times New Roman" w:eastAsia="Times New Roman" w:hAnsi="Times New Roman" w:cs="Times New Roman"/>
         </w:rPr>
-        <w:t>Public</w:t>
+        <w:t>p</w:t>
+      </w:r>
+      <w:r>
+        <w:rPr>
+          <w:rFonts w:ascii="Times New Roman" w:eastAsia="Times New Roman" w:hAnsi="Times New Roman" w:cs="Times New Roman"/>
+        </w:rPr>
+        <w:t>ublic</w:t>
       </w:r>
       <w:proofErr w:type="spellEnd"/>
       <w:r>
         <w:rPr>
           <w:rFonts w:ascii="Times New Roman" w:eastAsia="Times New Roman" w:hAnsi="Times New Roman" w:cs="Times New Roman"/>
         </w:rPr>
-        <w:t xml:space="preserve"> Tipo de método </w:t>
+        <w:t xml:space="preserve"> </w:t>
+      </w:r>
+      <w:r>
+        <w:rPr>
+          <w:rFonts w:ascii="Times New Roman" w:eastAsia="Times New Roman" w:hAnsi="Times New Roman" w:cs="Times New Roman"/>
+          <w:i/>
+          <w:u w:val="single"/>
+        </w:rPr>
+        <w:t>Tipo de método</w:t>
+      </w:r>
+      <w:r>
+        <w:rPr>
+          <w:rFonts w:ascii="Times New Roman" w:eastAsia="Times New Roman" w:hAnsi="Times New Roman" w:cs="Times New Roman"/>
+        </w:rPr>
+        <w:t xml:space="preserve"> </w:t>
       </w:r>
       <w:proofErr w:type="spellStart"/>
       <w:r>
@@ -1875,7 +1909,14 @@
           <w:rFonts w:ascii="Times New Roman" w:eastAsia="Times New Roman" w:hAnsi="Times New Roman" w:cs="Times New Roman"/>
           <w:b/>
         </w:rPr>
-        <w:t>NombreDelMétodo</w:t>
+        <w:t>n</w:t>
+      </w:r>
+      <w:r>
+        <w:rPr>
+          <w:rFonts w:ascii="Times New Roman" w:eastAsia="Times New Roman" w:hAnsi="Times New Roman" w:cs="Times New Roman"/>
+          <w:b/>
+        </w:rPr>
+        <w:t>ombreDelMétodo</w:t>
       </w:r>
       <w:proofErr w:type="spellEnd"/>
       <w:r>
@@ -1921,14 +1962,34 @@
         <w:rPr>
           <w:rFonts w:ascii="Times New Roman" w:eastAsia="Times New Roman" w:hAnsi="Times New Roman" w:cs="Times New Roman"/>
         </w:rPr>
-        <w:t>Protected</w:t>
+        <w:t>p</w:t>
+      </w:r>
+      <w:r>
+        <w:rPr>
+          <w:rFonts w:ascii="Times New Roman" w:eastAsia="Times New Roman" w:hAnsi="Times New Roman" w:cs="Times New Roman"/>
+        </w:rPr>
+        <w:t>rotected</w:t>
       </w:r>
       <w:proofErr w:type="spellEnd"/>
       <w:r>
         <w:rPr>
           <w:rFonts w:ascii="Times New Roman" w:eastAsia="Times New Roman" w:hAnsi="Times New Roman" w:cs="Times New Roman"/>
         </w:rPr>
-        <w:t xml:space="preserve"> Tipo de método </w:t>
+        <w:t xml:space="preserve"> </w:t>
+      </w:r>
+      <w:r>
+        <w:rPr>
+          <w:rFonts w:ascii="Times New Roman" w:eastAsia="Times New Roman" w:hAnsi="Times New Roman" w:cs="Times New Roman"/>
+          <w:i/>
+          <w:u w:val="single"/>
+        </w:rPr>
+        <w:t>Tipo de método</w:t>
+      </w:r>
+      <w:r>
+        <w:rPr>
+          <w:rFonts w:ascii="Times New Roman" w:eastAsia="Times New Roman" w:hAnsi="Times New Roman" w:cs="Times New Roman"/>
+        </w:rPr>
+        <w:t xml:space="preserve"> </w:t>
       </w:r>
       <w:proofErr w:type="spellStart"/>
       <w:r>
@@ -1936,7 +1997,14 @@
           <w:rFonts w:ascii="Times New Roman" w:eastAsia="Times New Roman" w:hAnsi="Times New Roman" w:cs="Times New Roman"/>
           <w:b/>
         </w:rPr>
-        <w:t>NombreDelMétodo</w:t>
+        <w:t>n</w:t>
+      </w:r>
+      <w:r>
+        <w:rPr>
+          <w:rFonts w:ascii="Times New Roman" w:eastAsia="Times New Roman" w:hAnsi="Times New Roman" w:cs="Times New Roman"/>
+          <w:b/>
+        </w:rPr>
+        <w:t>ombreDelMétodo</w:t>
       </w:r>
       <w:proofErr w:type="spellEnd"/>
       <w:r>
@@ -1982,14 +2050,34 @@
         <w:rPr>
           <w:rFonts w:ascii="Times New Roman" w:eastAsia="Times New Roman" w:hAnsi="Times New Roman" w:cs="Times New Roman"/>
         </w:rPr>
-        <w:t>Private</w:t>
+        <w:t>p</w:t>
+      </w:r>
+      <w:r>
+        <w:rPr>
+          <w:rFonts w:ascii="Times New Roman" w:eastAsia="Times New Roman" w:hAnsi="Times New Roman" w:cs="Times New Roman"/>
+        </w:rPr>
+        <w:t>rivate</w:t>
       </w:r>
       <w:proofErr w:type="spellEnd"/>
       <w:r>
         <w:rPr>
           <w:rFonts w:ascii="Times New Roman" w:eastAsia="Times New Roman" w:hAnsi="Times New Roman" w:cs="Times New Roman"/>
         </w:rPr>
-        <w:t xml:space="preserve"> Tipo de método </w:t>
+        <w:t xml:space="preserve"> </w:t>
+      </w:r>
+      <w:r>
+        <w:rPr>
+          <w:rFonts w:ascii="Times New Roman" w:eastAsia="Times New Roman" w:hAnsi="Times New Roman" w:cs="Times New Roman"/>
+          <w:i/>
+          <w:u w:val="single"/>
+        </w:rPr>
+        <w:t>Tipo de método</w:t>
+      </w:r>
+      <w:r>
+        <w:rPr>
+          <w:rFonts w:ascii="Times New Roman" w:eastAsia="Times New Roman" w:hAnsi="Times New Roman" w:cs="Times New Roman"/>
+        </w:rPr>
+        <w:t xml:space="preserve"> </w:t>
       </w:r>
       <w:proofErr w:type="spellStart"/>
       <w:r>
@@ -1997,7 +2085,14 @@
           <w:rFonts w:ascii="Times New Roman" w:eastAsia="Times New Roman" w:hAnsi="Times New Roman" w:cs="Times New Roman"/>
           <w:b/>
         </w:rPr>
-        <w:t>NombreDelMétodo</w:t>
+        <w:t>n</w:t>
+      </w:r>
+      <w:r>
+        <w:rPr>
+          <w:rFonts w:ascii="Times New Roman" w:eastAsia="Times New Roman" w:hAnsi="Times New Roman" w:cs="Times New Roman"/>
+          <w:b/>
+        </w:rPr>
+        <w:t>ombreDelMétodo</w:t>
       </w:r>
       <w:proofErr w:type="spellEnd"/>
       <w:r>
@@ -2072,7 +2167,14 @@
           <w:rFonts w:ascii="Times New Roman" w:eastAsia="Times New Roman" w:hAnsi="Times New Roman" w:cs="Times New Roman"/>
           <w:b/>
         </w:rPr>
-        <w:t>NombreClaseALlamar</w:t>
+        <w:t>n</w:t>
+      </w:r>
+      <w:r>
+        <w:rPr>
+          <w:rFonts w:ascii="Times New Roman" w:eastAsia="Times New Roman" w:hAnsi="Times New Roman" w:cs="Times New Roman"/>
+          <w:b/>
+        </w:rPr>
+        <w:t>ombreClaseALlamar</w:t>
       </w:r>
       <w:proofErr w:type="spellEnd"/>
       <w:r>
@@ -2086,7 +2188,13 @@
         <w:rPr>
           <w:rFonts w:ascii="Times New Roman" w:eastAsia="Times New Roman" w:hAnsi="Times New Roman" w:cs="Times New Roman"/>
         </w:rPr>
-        <w:t>NombreNuevaInstanciación</w:t>
+        <w:t>n</w:t>
+      </w:r>
+      <w:r>
+        <w:rPr>
+          <w:rFonts w:ascii="Times New Roman" w:eastAsia="Times New Roman" w:hAnsi="Times New Roman" w:cs="Times New Roman"/>
+        </w:rPr>
+        <w:t>ombreNuevaInstanciación</w:t>
       </w:r>
       <w:proofErr w:type="spellEnd"/>
       <w:r>
@@ -2118,9 +2226,18 @@
       <w:r>
         <w:rPr>
           <w:rFonts w:ascii="Times New Roman" w:eastAsia="Times New Roman" w:hAnsi="Times New Roman" w:cs="Times New Roman"/>
+          <w:b/>
           <w:color w:val="000000" w:themeColor="text1"/>
         </w:rPr>
-        <w:t>NombreClaseALlamar</w:t>
+        <w:t>n</w:t>
+      </w:r>
+      <w:r>
+        <w:rPr>
+          <w:rFonts w:ascii="Times New Roman" w:eastAsia="Times New Roman" w:hAnsi="Times New Roman" w:cs="Times New Roman"/>
+          <w:b/>
+          <w:color w:val="000000" w:themeColor="text1"/>
+        </w:rPr>
+        <w:t>ombreClaseALlamar</w:t>
       </w:r>
       <w:proofErr w:type="spellEnd"/>
       <w:r>
@@ -2148,7 +2265,13 @@
           <w:rFonts w:ascii="Times New Roman" w:eastAsia="Times New Roman" w:hAnsi="Times New Roman" w:cs="Times New Roman"/>
         </w:rPr>
         <w:lastRenderedPageBreak/>
-        <w:t>NombreNuevaInstanciación</w:t>
+        <w:t>n</w:t>
+      </w:r>
+      <w:r>
+        <w:rPr>
+          <w:rFonts w:ascii="Times New Roman" w:eastAsia="Times New Roman" w:hAnsi="Times New Roman" w:cs="Times New Roman"/>
+        </w:rPr>
+        <w:t>ombreNuevaInstanciación</w:t>
       </w:r>
       <w:proofErr w:type="spellEnd"/>
       <w:r>
@@ -2169,7 +2292,14 @@
           <w:rFonts w:ascii="Times New Roman" w:eastAsia="Times New Roman" w:hAnsi="Times New Roman" w:cs="Times New Roman"/>
           <w:b/>
         </w:rPr>
-        <w:t>NombreDelMétodo</w:t>
+        <w:t>n</w:t>
+      </w:r>
+      <w:r>
+        <w:rPr>
+          <w:rFonts w:ascii="Times New Roman" w:eastAsia="Times New Roman" w:hAnsi="Times New Roman" w:cs="Times New Roman"/>
+          <w:b/>
+        </w:rPr>
+        <w:t>ombreDelMétodo</w:t>
       </w:r>
       <w:proofErr w:type="spellEnd"/>
       <w:r>
@@ -2360,7 +2490,16 @@
           <w:sz w:val="24"/>
           <w:szCs w:val="24"/>
         </w:rPr>
-        <w:t>Nombre</w:t>
+        <w:t>n</w:t>
+      </w:r>
+      <w:r>
+        <w:rPr>
+          <w:rFonts w:ascii="Times New Roman" w:eastAsia="Times New Roman" w:hAnsi="Times New Roman" w:cs="Times New Roman"/>
+          <w:b/>
+          <w:sz w:val="24"/>
+          <w:szCs w:val="24"/>
+        </w:rPr>
+        <w:t>ombre</w:t>
       </w:r>
       <w:r>
         <w:rPr>
@@ -2459,7 +2598,13 @@
         <w:rPr>
           <w:rFonts w:ascii="Times New Roman" w:eastAsia="Times New Roman" w:hAnsi="Times New Roman" w:cs="Times New Roman"/>
         </w:rPr>
-        <w:t>Public</w:t>
+        <w:t>p</w:t>
+      </w:r>
+      <w:r>
+        <w:rPr>
+          <w:rFonts w:ascii="Times New Roman" w:eastAsia="Times New Roman" w:hAnsi="Times New Roman" w:cs="Times New Roman"/>
+        </w:rPr>
+        <w:t>ublic</w:t>
       </w:r>
       <w:proofErr w:type="spellEnd"/>
       <w:r>
@@ -2488,7 +2633,16 @@
           <w:rFonts w:ascii="Times New Roman" w:eastAsia="Times New Roman" w:hAnsi="Times New Roman" w:cs="Times New Roman"/>
           <w:b/>
         </w:rPr>
-        <w:t>Nombre</w:t>
+        <w:t>N</w:t>
+      </w:r>
+      <w:bookmarkStart w:id="8" w:name="_GoBack"/>
+      <w:bookmarkEnd w:id="8"/>
+      <w:r>
+        <w:rPr>
+          <w:rFonts w:ascii="Times New Roman" w:eastAsia="Times New Roman" w:hAnsi="Times New Roman" w:cs="Times New Roman"/>
+          <w:b/>
+        </w:rPr>
+        <w:t>ombre</w:t>
       </w:r>
       <w:r>
         <w:rPr>
@@ -2533,7 +2687,13 @@
         <w:rPr>
           <w:rFonts w:ascii="Times New Roman" w:eastAsia="Times New Roman" w:hAnsi="Times New Roman" w:cs="Times New Roman"/>
         </w:rPr>
-        <w:t>Protected</w:t>
+        <w:t>p</w:t>
+      </w:r>
+      <w:r>
+        <w:rPr>
+          <w:rFonts w:ascii="Times New Roman" w:eastAsia="Times New Roman" w:hAnsi="Times New Roman" w:cs="Times New Roman"/>
+        </w:rPr>
+        <w:t>rotected</w:t>
       </w:r>
       <w:proofErr w:type="spellEnd"/>
       <w:r>
@@ -2609,7 +2769,13 @@
         <w:rPr>
           <w:rFonts w:ascii="Times New Roman" w:eastAsia="Times New Roman" w:hAnsi="Times New Roman" w:cs="Times New Roman"/>
         </w:rPr>
-        <w:t>Private</w:t>
+        <w:t>p</w:t>
+      </w:r>
+      <w:r>
+        <w:rPr>
+          <w:rFonts w:ascii="Times New Roman" w:eastAsia="Times New Roman" w:hAnsi="Times New Roman" w:cs="Times New Roman"/>
+        </w:rPr>
+        <w:t>rivate</w:t>
       </w:r>
       <w:proofErr w:type="spellEnd"/>
       <w:r>
@@ -2867,7 +3033,7 @@
           <w:color w:val="000000" w:themeColor="text1"/>
         </w:rPr>
       </w:pPr>
-      <w:bookmarkStart w:id="8" w:name="_Toc1591774"/>
+      <w:bookmarkStart w:id="9" w:name="_Toc1591774"/>
       <w:r>
         <w:rPr>
           <w:rFonts w:eastAsia="Times New Roman"/>
@@ -2876,7 +3042,7 @@
         </w:rPr>
         <w:t>CONFIGURACION CONEXIÓN POSTGRESQL CON NETBEANS</w:t>
       </w:r>
-      <w:bookmarkEnd w:id="8"/>
+      <w:bookmarkEnd w:id="9"/>
     </w:p>
     <w:p>
       <w:pPr>
@@ -3920,8 +4086,6 @@
       <w:pPr>
         <w:ind w:left="720"/>
       </w:pPr>
-      <w:bookmarkStart w:id="9" w:name="_GoBack"/>
-      <w:bookmarkEnd w:id="9"/>
     </w:p>
     <w:sectPr>
       <w:headerReference w:type="default" r:id="rId13"/>
@@ -4074,7 +4238,7 @@
                               <w:szCs w:val="28"/>
                               <w:lang w:val="es-ES"/>
                             </w:rPr>
-                            <w:t>1</w:t>
+                            <w:t>7</w:t>
                           </w:r>
                           <w:r>
                             <w:rPr>
@@ -4151,7 +4315,7 @@
                         <w:szCs w:val="28"/>
                         <w:lang w:val="es-ES"/>
                       </w:rPr>
-                      <w:t>1</w:t>
+                      <w:t>7</w:t>
                     </w:r>
                     <w:r>
                       <w:rPr>
@@ -6133,7 +6297,7 @@
 </file>
 
 <file path=customXml/itemProps1.xml><?xml version="1.0" encoding="utf-8"?>
-<ds:datastoreItem xmlns:ds="http://schemas.openxmlformats.org/officeDocument/2006/customXml" ds:itemID="{3E0EA1C6-5C59-4FD0-8174-F97848D4EA8C}">
+<ds:datastoreItem xmlns:ds="http://schemas.openxmlformats.org/officeDocument/2006/customXml" ds:itemID="{7113DDEF-2FF3-4CEA-BBF9-2A885364DF77}">
   <ds:schemaRefs>
     <ds:schemaRef ds:uri="http://schemas.openxmlformats.org/officeDocument/2006/bibliography"/>
   </ds:schemaRefs>

</xml_diff>